<commit_message>
1.更新手册部分内容。 2.增加DataSource JNDI 3.readme 更改为 changelog.txt
</commit_message>
<xml_diff>
--- a/design/doc/Hasor 使用手册.docx
+++ b/design/doc/Hasor 使用手册.docx
@@ -287,7 +287,7 @@
           <w:sz w:val="28"/>
           <w:szCs w:val="28"/>
         </w:rPr>
-        <w:t>2</w:t>
+        <w:t>3</w:t>
       </w:r>
     </w:p>
     <w:p>
@@ -10092,25 +10092,43 @@
         <w:rPr>
           <w:rFonts w:ascii="楷体" w:hAnsi="楷体" w:hint="eastAsia"/>
         </w:rPr>
-        <w:t>Hasor是一款开源框架。它是为了解决企业模块化开发中复杂性而创建的。Hasor遵循简单的依赖、单一职责，在开发多模块企业项目中更加有调理。然而Hasor的用途不仅仅限于多模块项目开发。从简单性、松耦合性的角度而言，任何Java应用都可以从中受益。Hasor与Struts,Hibernate等单层框架不同，它可以提供一个以统一、高效的、友好的方式构造整个应用程序。并且可以将这些单层框架建立起一个连贯的体系，可以说Hasor是一个搭建开发环境的框架。</w:t>
-      </w:r>
-      <w:r>
-        <w:rPr>
-          <w:rFonts w:ascii="楷体" w:hAnsi="楷体" w:hint="eastAsia"/>
-        </w:rPr>
-        <w:t>Hasor包含</w:t>
-      </w:r>
-      <w:r>
-        <w:rPr>
-          <w:rFonts w:ascii="楷体" w:hAnsi="楷体" w:hint="eastAsia"/>
-        </w:rPr>
-        <w:t>多</w:t>
-      </w:r>
-      <w:r>
-        <w:rPr>
-          <w:rFonts w:ascii="楷体" w:hAnsi="楷体" w:hint="eastAsia"/>
-        </w:rPr>
-        <w:t>个可选的子模块。</w:t>
+        <w:t>Hasor 是一款 Java 应用开发框架。它是为了解决企业开发中复杂性而创建的，与 Spring 不同的是 Hasor 采用了小巧的 Guice</w:t>
+      </w:r>
+      <w:r>
+        <w:rPr>
+          <w:rFonts w:ascii="楷体" w:hAnsi="楷体" w:hint="eastAsia"/>
+        </w:rPr>
+        <w:t>3.0</w:t>
+      </w:r>
+      <w:r>
+        <w:rPr>
+          <w:rFonts w:ascii="楷体" w:hAnsi="楷体" w:hint="eastAsia"/>
+        </w:rPr>
+        <w:t xml:space="preserve">提供 IoC/Aop </w:t>
+      </w:r>
+      <w:r>
+        <w:rPr>
+          <w:rFonts w:ascii="楷体" w:hAnsi="楷体" w:hint="eastAsia"/>
+        </w:rPr>
+        <w:t>支持</w:t>
+      </w:r>
+      <w:r>
+        <w:rPr>
+          <w:rFonts w:ascii="楷体" w:hAnsi="楷体" w:hint="eastAsia"/>
+        </w:rPr>
+        <w:t>。并且 Hasor 还为应用程序</w:t>
+      </w:r>
+      <w:r>
+        <w:rPr>
+          <w:rFonts w:ascii="楷体" w:hAnsi="楷体" w:hint="eastAsia"/>
+        </w:rPr>
+        <w:t>提供了</w:t>
+      </w:r>
+      <w:r>
+        <w:rPr>
+          <w:rFonts w:ascii="楷体" w:hAnsi="楷体" w:hint="eastAsia"/>
+        </w:rPr>
+        <w:t>一个预定义的应用程序环境，这使得无论是在开发 Java Web应用程序 还是普通 Java 应用程序都会收益非浅。Hasor 与Struts , Hibernate 等单层框架不同，它可以提供一个以统一、高效的、友好的方式构造整个应用程序。并且可以将这些单层框架建立起一个连贯的体系，可以说Hasor是一个搭建开发环境的框架。</w:t>
       </w:r>
     </w:p>
     <w:bookmarkEnd w:id="4"/>
@@ -10598,7 +10616,55 @@
         <w:rPr>
           <w:rFonts w:ascii="楷体" w:hAnsi="楷体" w:hint="eastAsia"/>
         </w:rPr>
-        <w:t>核心包，</w:t>
+        <w:t>目前最新版本</w:t>
+      </w:r>
+      <w:r>
+        <w:rPr>
+          <w:rFonts w:ascii="楷体" w:hAnsi="楷体" w:hint="eastAsia"/>
+        </w:rPr>
+        <w:t xml:space="preserve"> v0.0.3</w:t>
+      </w:r>
+      <w:r>
+        <w:rPr>
+          <w:rFonts w:ascii="楷体" w:hAnsi="楷体" w:hint="eastAsia"/>
+        </w:rPr>
+        <w:t xml:space="preserve"> </w:t>
+      </w:r>
+      <w:r>
+        <w:rPr>
+          <w:rFonts w:ascii="楷体" w:hAnsi="楷体" w:hint="eastAsia"/>
+        </w:rPr>
+        <w:t>是</w:t>
+      </w:r>
+      <w:r>
+        <w:rPr>
+          <w:rFonts w:ascii="楷体" w:hAnsi="楷体" w:hint="eastAsia"/>
+        </w:rPr>
+        <w:t xml:space="preserve"> Hasor 的</w:t>
+      </w:r>
+      <w:r>
+        <w:rPr>
+          <w:rFonts w:ascii="楷体" w:hAnsi="楷体" w:hint="eastAsia"/>
+        </w:rPr>
+        <w:t>核心</w:t>
+      </w:r>
+      <w:r>
+        <w:rPr>
+          <w:rFonts w:ascii="楷体" w:hAnsi="楷体" w:hint="eastAsia"/>
+        </w:rPr>
+        <w:t>软件包</w:t>
+      </w:r>
+      <w:r>
+        <w:rPr>
+          <w:rFonts w:ascii="楷体" w:hAnsi="楷体" w:hint="eastAsia"/>
+        </w:rPr>
+        <w:t>，</w:t>
+      </w:r>
+      <w:r>
+        <w:rPr>
+          <w:rFonts w:ascii="楷体" w:hAnsi="楷体" w:hint="eastAsia"/>
+        </w:rPr>
+        <w:t>几乎</w:t>
       </w:r>
       <w:r>
         <w:rPr>
@@ -10610,19 +10676,49 @@
         <w:rPr>
           <w:rFonts w:ascii="楷体" w:hAnsi="楷体" w:hint="eastAsia"/>
         </w:rPr>
+        <w:t xml:space="preserve"> </w:t>
+      </w:r>
+      <w:r>
+        <w:rPr>
+          <w:rFonts w:ascii="楷体" w:hAnsi="楷体" w:hint="eastAsia"/>
+        </w:rPr>
         <w:t>Hasor</w:t>
       </w:r>
       <w:r>
         <w:rPr>
           <w:rFonts w:ascii="楷体" w:hAnsi="楷体" w:hint="eastAsia"/>
         </w:rPr>
-        <w:t>模块都必须依赖</w:t>
-      </w:r>
-      <w:r>
-        <w:rPr>
-          <w:rFonts w:ascii="楷体" w:hAnsi="楷体" w:hint="eastAsia"/>
-        </w:rPr>
-        <w:t>它</w:t>
+        <w:t xml:space="preserve"> </w:t>
+      </w:r>
+      <w:r>
+        <w:rPr>
+          <w:rFonts w:ascii="楷体" w:hAnsi="楷体" w:hint="eastAsia"/>
+        </w:rPr>
+        <w:t>扩展</w:t>
+      </w:r>
+      <w:r>
+        <w:rPr>
+          <w:rFonts w:ascii="楷体" w:hAnsi="楷体" w:hint="eastAsia"/>
+        </w:rPr>
+        <w:t>模块</w:t>
+      </w:r>
+      <w:r>
+        <w:rPr>
+          <w:rFonts w:ascii="楷体" w:hAnsi="楷体" w:hint="eastAsia"/>
+        </w:rPr>
+        <w:t>都会</w:t>
+      </w:r>
+      <w:r>
+        <w:rPr>
+          <w:rFonts w:ascii="楷体" w:hAnsi="楷体" w:hint="eastAsia"/>
+        </w:rPr>
+        <w:t>依赖</w:t>
+      </w:r>
+      <w:r>
+        <w:rPr>
+          <w:rFonts w:ascii="楷体" w:hAnsi="楷体" w:hint="eastAsia"/>
+        </w:rPr>
+        <w:t>到它</w:t>
       </w:r>
       <w:r>
         <w:rPr>
@@ -10634,13 +10730,19 @@
         <w:rPr>
           <w:rFonts w:ascii="楷体" w:hAnsi="楷体" w:hint="eastAsia"/>
         </w:rPr>
-        <w:t>对</w:t>
-      </w:r>
-      <w:r>
-        <w:rPr>
-          <w:rFonts w:ascii="楷体" w:hAnsi="楷体" w:hint="eastAsia"/>
-        </w:rPr>
-        <w:t>模块提供</w:t>
+        <w:t>该软件包中包含了</w:t>
+      </w:r>
+      <w:r>
+        <w:rPr>
+          <w:rFonts w:ascii="楷体" w:hAnsi="楷体" w:hint="eastAsia"/>
+        </w:rPr>
+        <w:t>：</w:t>
+      </w:r>
+      <w:r>
+        <w:rPr>
+          <w:rFonts w:ascii="楷体" w:hAnsi="楷体" w:hint="eastAsia"/>
+        </w:rPr>
+        <w:t>模块</w:t>
       </w:r>
       <w:r>
         <w:rPr>
@@ -10652,85 +10754,109 @@
         <w:rPr>
           <w:rFonts w:ascii="楷体" w:hAnsi="楷体" w:hint="eastAsia"/>
         </w:rPr>
-        <w:t>；</w:t>
-      </w:r>
-      <w:r>
-        <w:rPr>
-          <w:rFonts w:ascii="楷体" w:hAnsi="楷体" w:hint="eastAsia"/>
-        </w:rPr>
-        <w:t>以</w:t>
-      </w:r>
-      <w:r>
-        <w:rPr>
-          <w:rFonts w:ascii="楷体" w:hAnsi="楷体" w:hint="eastAsia"/>
-        </w:rPr>
-        <w:t>Settings</w:t>
-      </w:r>
-      <w:r>
-        <w:rPr>
-          <w:rFonts w:ascii="楷体" w:hAnsi="楷体" w:hint="eastAsia"/>
-        </w:rPr>
-        <w:t>接口形式提供</w:t>
-      </w:r>
-      <w:r>
-        <w:rPr>
-          <w:rFonts w:ascii="楷体" w:hAnsi="楷体" w:hint="eastAsia"/>
-        </w:rPr>
-        <w:t>配置文件获取服务</w:t>
-      </w:r>
-      <w:r>
-        <w:rPr>
-          <w:rFonts w:ascii="楷体" w:hAnsi="楷体" w:hint="eastAsia"/>
-        </w:rPr>
-        <w:t>；对主配置文件提供</w:t>
-      </w:r>
-      <w:r>
-        <w:rPr>
-          <w:rFonts w:ascii="楷体" w:hAnsi="楷体" w:hint="eastAsia"/>
-        </w:rPr>
-        <w:t>检测修改的支持；</w:t>
-      </w:r>
-      <w:r>
-        <w:rPr>
-          <w:rFonts w:ascii="楷体" w:hAnsi="楷体" w:hint="eastAsia"/>
-        </w:rPr>
-        <w:t>提供事件服务；提供</w:t>
-      </w:r>
-      <w:r>
-        <w:rPr>
-          <w:rFonts w:ascii="楷体" w:hAnsi="楷体" w:hint="eastAsia"/>
-        </w:rPr>
-        <w:t>环境变量操作接口；提供了</w:t>
-      </w:r>
-      <w:r>
-        <w:rPr>
-          <w:rFonts w:ascii="楷体" w:hAnsi="楷体" w:hint="eastAsia"/>
-        </w:rPr>
-        <w:t>Timer</w:t>
-      </w:r>
-      <w:r>
-        <w:rPr>
-          <w:rFonts w:ascii="楷体" w:hAnsi="楷体" w:hint="eastAsia"/>
-        </w:rPr>
-        <w:t>支持</w:t>
-      </w:r>
-      <w:r>
-        <w:rPr>
-          <w:rFonts w:ascii="楷体" w:hAnsi="楷体" w:hint="eastAsia"/>
-        </w:rPr>
-        <w:t>；</w:t>
-      </w:r>
-      <w:r>
-        <w:rPr>
-          <w:rFonts w:ascii="楷体" w:hAnsi="楷体" w:hint="eastAsia"/>
-        </w:rPr>
-        <w:t>提供了</w:t>
+        <w:t>、</w:t>
+      </w:r>
+      <w:r>
+        <w:rPr>
+          <w:rFonts w:ascii="楷体" w:hAnsi="楷体" w:hint="eastAsia"/>
+        </w:rPr>
+        <w:t>配置文件服务</w:t>
+      </w:r>
+      <w:r>
+        <w:rPr>
+          <w:rFonts w:ascii="楷体" w:hAnsi="楷体" w:hint="eastAsia"/>
+        </w:rPr>
+        <w:t>、</w:t>
+      </w:r>
+      <w:r>
+        <w:rPr>
+          <w:rFonts w:ascii="楷体" w:hAnsi="楷体" w:hint="eastAsia"/>
+        </w:rPr>
+        <w:t>事件服务</w:t>
+      </w:r>
+      <w:r>
+        <w:rPr>
+          <w:rFonts w:ascii="楷体" w:hAnsi="楷体" w:hint="eastAsia"/>
+        </w:rPr>
+        <w:t>、</w:t>
+      </w:r>
+      <w:r>
+        <w:rPr>
+          <w:rFonts w:ascii="楷体" w:hAnsi="楷体" w:hint="eastAsia"/>
+        </w:rPr>
+        <w:t>环境变量</w:t>
+      </w:r>
+      <w:r>
+        <w:rPr>
+          <w:rFonts w:ascii="楷体" w:hAnsi="楷体" w:hint="eastAsia"/>
+        </w:rPr>
+        <w:t>、</w:t>
       </w:r>
       <w:r>
         <w:rPr>
           <w:rFonts w:ascii="楷体" w:hAnsi="楷体" w:hint="eastAsia"/>
         </w:rPr>
         <w:t>IoC/Aop</w:t>
+      </w:r>
+      <w:r>
+        <w:rPr>
+          <w:rFonts w:ascii="楷体" w:hAnsi="楷体" w:hint="eastAsia"/>
+        </w:rPr>
+        <w:t>、</w:t>
+      </w:r>
+      <w:r>
+        <w:rPr>
+          <w:rFonts w:ascii="楷体" w:hAnsi="楷体" w:hint="eastAsia"/>
+        </w:rPr>
+        <w:t>Bean</w:t>
+      </w:r>
+      <w:r>
+        <w:rPr>
+          <w:rFonts w:ascii="楷体" w:hAnsi="楷体" w:hint="eastAsia"/>
+        </w:rPr>
+        <w:t>。</w:t>
+      </w:r>
+      <w:r>
+        <w:rPr>
+          <w:rFonts w:ascii="楷体" w:hAnsi="楷体" w:hint="eastAsia"/>
+        </w:rPr>
+        <w:t>并且</w:t>
+      </w:r>
+      <w:r>
+        <w:rPr>
+          <w:rFonts w:ascii="楷体" w:hAnsi="楷体" w:hint="eastAsia"/>
+        </w:rPr>
+        <w:t>通过</w:t>
+      </w:r>
+      <w:r>
+        <w:rPr>
+          <w:rFonts w:ascii="楷体" w:hAnsi="楷体" w:hint="eastAsia"/>
+        </w:rPr>
+        <w:t xml:space="preserve"> </w:t>
+      </w:r>
+      <w:r>
+        <w:rPr>
+          <w:rFonts w:ascii="楷体" w:hAnsi="楷体" w:hint="eastAsia"/>
+        </w:rPr>
+        <w:t>Guice</w:t>
+      </w:r>
+      <w:r>
+        <w:rPr>
+          <w:rFonts w:ascii="楷体" w:hAnsi="楷体" w:hint="eastAsia"/>
+        </w:rPr>
+        <w:t xml:space="preserve">提供 </w:t>
+      </w:r>
+      <w:r>
+        <w:rPr>
+          <w:rFonts w:ascii="楷体" w:hAnsi="楷体" w:hint="eastAsia"/>
+        </w:rPr>
+        <w:t>JSR-330</w:t>
+      </w:r>
+      <w:r>
+        <w:rPr>
+          <w:rFonts w:ascii="楷体" w:hAnsi="楷体" w:hint="eastAsia"/>
+        </w:rPr>
+        <w:t xml:space="preserve"> 标准的兼容</w:t>
       </w:r>
       <w:r>
         <w:rPr>
@@ -10741,143 +10867,10 @@
     </w:p>
     <w:p>
       <w:pPr>
-        <w:ind w:firstLine="420"/>
-        <w:rPr>
-          <w:rFonts w:ascii="楷体" w:hAnsi="楷体"/>
-        </w:rPr>
-      </w:pPr>
-      <w:r>
-        <w:rPr>
-          <w:rFonts w:ascii="楷体" w:hAnsi="楷体" w:hint="eastAsia"/>
-        </w:rPr>
-        <w:t>Web</w:t>
-      </w:r>
-      <w:r>
-        <w:rPr>
-          <w:rFonts w:ascii="楷体" w:hAnsi="楷体" w:hint="eastAsia"/>
-        </w:rPr>
-        <w:t>支持</w:t>
-      </w:r>
-      <w:r>
-        <w:rPr>
-          <w:rFonts w:ascii="楷体" w:hAnsi="楷体" w:hint="eastAsia"/>
-        </w:rPr>
-        <w:t>下</w:t>
-      </w:r>
-      <w:r>
-        <w:rPr>
-          <w:rFonts w:ascii="楷体" w:hAnsi="楷体" w:hint="eastAsia"/>
-        </w:rPr>
-        <w:t>，</w:t>
-      </w:r>
-      <w:r>
-        <w:rPr>
-          <w:rFonts w:ascii="楷体" w:hAnsi="楷体" w:hint="eastAsia"/>
-        </w:rPr>
-        <w:t>可以注解声明</w:t>
-      </w:r>
-      <w:r>
-        <w:rPr>
-          <w:rFonts w:ascii="楷体" w:hAnsi="楷体" w:hint="eastAsia"/>
-        </w:rPr>
-        <w:t>Filter</w:t>
-      </w:r>
-      <w:r>
-        <w:rPr>
-          <w:rFonts w:ascii="楷体" w:hAnsi="楷体" w:hint="eastAsia"/>
-        </w:rPr>
-        <w:t>、</w:t>
-      </w:r>
-      <w:r>
-        <w:rPr>
-          <w:rFonts w:ascii="楷体" w:hAnsi="楷体" w:hint="eastAsia"/>
-        </w:rPr>
-        <w:t>HttpServlet</w:t>
-      </w:r>
-      <w:r>
-        <w:rPr>
-          <w:rFonts w:ascii="楷体" w:hAnsi="楷体" w:hint="eastAsia"/>
-        </w:rPr>
-        <w:t>、</w:t>
-      </w:r>
-      <w:r>
-        <w:rPr>
-          <w:rFonts w:ascii="楷体" w:hAnsi="楷体" w:hint="eastAsia"/>
-        </w:rPr>
-        <w:t>Session</w:t>
-      </w:r>
-      <w:r>
-        <w:rPr>
-          <w:rFonts w:ascii="楷体" w:hAnsi="楷体" w:hint="eastAsia"/>
-        </w:rPr>
-        <w:t>监听器</w:t>
-      </w:r>
-      <w:r>
-        <w:rPr>
-          <w:rFonts w:ascii="楷体" w:hAnsi="楷体" w:hint="eastAsia"/>
-        </w:rPr>
-        <w:t>、</w:t>
-      </w:r>
-      <w:r>
-        <w:rPr>
-          <w:rFonts w:ascii="楷体" w:hAnsi="楷体" w:hint="eastAsia"/>
-        </w:rPr>
-        <w:t>Aop</w:t>
-      </w:r>
-      <w:r>
-        <w:rPr>
-          <w:rFonts w:ascii="楷体" w:hAnsi="楷体" w:hint="eastAsia"/>
-        </w:rPr>
-        <w:t>拦截器</w:t>
-      </w:r>
-      <w:r>
-        <w:rPr>
-          <w:rFonts w:ascii="楷体" w:hAnsi="楷体" w:hint="eastAsia"/>
-        </w:rPr>
-        <w:t>；还提供了</w:t>
-      </w:r>
-      <w:r>
-        <w:rPr>
-          <w:rFonts w:ascii="楷体" w:hAnsi="楷体" w:hint="eastAsia"/>
-        </w:rPr>
-        <w:t>Servlet</w:t>
-      </w:r>
-      <w:r>
-        <w:rPr>
-          <w:rFonts w:ascii="楷体" w:hAnsi="楷体" w:hint="eastAsia"/>
-        </w:rPr>
-        <w:t>异常拦截器。</w:t>
-      </w:r>
-      <w:r>
-        <w:rPr>
-          <w:rFonts w:ascii="楷体" w:hAnsi="楷体" w:hint="eastAsia"/>
-        </w:rPr>
-        <w:t>通过</w:t>
-      </w:r>
-      <w:r>
-        <w:rPr>
-          <w:rFonts w:ascii="楷体" w:hAnsi="楷体" w:hint="eastAsia"/>
-        </w:rPr>
-        <w:t>Guice</w:t>
-      </w:r>
-      <w:r>
-        <w:rPr>
-          <w:rFonts w:ascii="楷体" w:hAnsi="楷体" w:hint="eastAsia"/>
-        </w:rPr>
-        <w:t>支持</w:t>
-      </w:r>
-      <w:r>
-        <w:rPr>
-          <w:rFonts w:ascii="楷体" w:hAnsi="楷体" w:hint="eastAsia"/>
-        </w:rPr>
-        <w:t>JSR-330</w:t>
-      </w:r>
-      <w:r>
-        <w:rPr>
-          <w:rFonts w:ascii="楷体" w:hAnsi="楷体" w:hint="eastAsia"/>
-        </w:rPr>
-        <w:t>。</w:t>
-      </w:r>
+        <w:rPr>
+          <w:rFonts w:ascii="楷体" w:hAnsi="楷体"/>
+        </w:rPr>
+      </w:pPr>
     </w:p>
     <w:p>
       <w:pPr>
@@ -10902,14 +10895,14 @@
         <w:rPr>
           <w:rFonts w:ascii="楷体" w:hAnsi="楷体" w:hint="eastAsia"/>
         </w:rPr>
-        <w:t>MVC</w:t>
+        <w:t>Web</w:t>
       </w:r>
     </w:p>
     <w:p>
       <w:pPr>
         <w:ind w:firstLine="420"/>
         <w:rPr>
-          <w:rFonts w:ascii="楷体" w:hAnsi="楷体"/>
+          <w:rFonts w:ascii="楷体" w:hAnsi="楷体" w:hint="eastAsia"/>
         </w:rPr>
       </w:pPr>
       <w:r>
@@ -10940,37 +10933,25 @@
         <w:rPr>
           <w:rFonts w:ascii="楷体" w:hAnsi="楷体" w:hint="eastAsia"/>
         </w:rPr>
-        <w:t>模块，它提供了</w:t>
-      </w:r>
-      <w:r>
-        <w:rPr>
-          <w:rFonts w:ascii="楷体" w:hAnsi="楷体" w:hint="eastAsia"/>
-        </w:rPr>
-        <w:t>一个用于</w:t>
-      </w:r>
-      <w:r>
-        <w:rPr>
-          <w:rFonts w:ascii="楷体" w:hAnsi="楷体" w:hint="eastAsia"/>
-        </w:rPr>
-        <w:t>MVC</w:t>
-      </w:r>
-      <w:r>
-        <w:rPr>
-          <w:rFonts w:ascii="楷体" w:hAnsi="楷体" w:hint="eastAsia"/>
-        </w:rPr>
-        <w:t>模式下开发的</w:t>
-      </w:r>
-      <w:r>
-        <w:rPr>
-          <w:rFonts w:ascii="楷体" w:hAnsi="楷体" w:hint="eastAsia"/>
-        </w:rPr>
-        <w:t>请求控制器</w:t>
-      </w:r>
-      <w:r>
-        <w:rPr>
-          <w:rFonts w:ascii="楷体" w:hAnsi="楷体" w:hint="eastAsia"/>
-        </w:rPr>
-        <w:t>，通过它可以定义</w:t>
+        <w:t>模块</w:t>
+      </w:r>
+      <w:r>
+        <w:rPr>
+          <w:rFonts w:ascii="楷体" w:hAnsi="楷体" w:hint="eastAsia"/>
+        </w:rPr>
+        <w:t>。它</w:t>
+      </w:r>
+      <w:r>
+        <w:rPr>
+          <w:rFonts w:ascii="楷体" w:hAnsi="楷体" w:hint="eastAsia"/>
+        </w:rPr>
+        <w:t>具备</w:t>
+      </w:r>
+      <w:r>
+        <w:rPr>
+          <w:rFonts w:ascii="楷体" w:hAnsi="楷体" w:hint="eastAsia"/>
+        </w:rPr>
+        <w:t xml:space="preserve"> </w:t>
       </w:r>
       <w:r>
         <w:rPr>
@@ -10982,61 +10963,117 @@
         <w:rPr>
           <w:rFonts w:ascii="楷体" w:hAnsi="楷体" w:hint="eastAsia"/>
         </w:rPr>
+        <w:t>、</w:t>
+      </w:r>
+      <w:r>
+        <w:rPr>
+          <w:rFonts w:ascii="楷体" w:hAnsi="楷体"/>
+        </w:rPr>
+        <w:t>Restful</w:t>
+      </w:r>
+      <w:r>
+        <w:rPr>
+          <w:rFonts w:ascii="楷体" w:hAnsi="楷体" w:hint="eastAsia"/>
+        </w:rPr>
+        <w:t>、拦截器、</w:t>
+      </w:r>
+      <w:r>
+        <w:rPr>
+          <w:rFonts w:ascii="楷体" w:hAnsi="楷体" w:hint="eastAsia"/>
+        </w:rPr>
+        <w:t>Servlet</w:t>
+      </w:r>
+      <w:r>
+        <w:rPr>
+          <w:rFonts w:ascii="楷体" w:hAnsi="楷体" w:hint="eastAsia"/>
+        </w:rPr>
+        <w:t>3.0</w:t>
+      </w:r>
+      <w:r>
+        <w:rPr>
+          <w:rFonts w:ascii="楷体" w:hAnsi="楷体" w:hint="eastAsia"/>
+        </w:rPr>
+        <w:t>。这些常见的开发工具。通过</w:t>
+      </w:r>
+      <w:r>
+        <w:rPr>
+          <w:rFonts w:ascii="楷体" w:hAnsi="楷体" w:hint="eastAsia"/>
+        </w:rPr>
+        <w:t>资源装载器</w:t>
+      </w:r>
+      <w:r>
+        <w:rPr>
+          <w:rFonts w:ascii="楷体" w:hAnsi="楷体" w:hint="eastAsia"/>
+        </w:rPr>
+        <w:t>可以将</w:t>
+      </w:r>
+      <w:r>
+        <w:rPr>
+          <w:rFonts w:ascii="楷体" w:hAnsi="楷体" w:hint="eastAsia"/>
+        </w:rPr>
+        <w:t>位于</w:t>
+      </w:r>
+      <w:r>
+        <w:rPr>
+          <w:rFonts w:ascii="楷体" w:hAnsi="楷体" w:hint="eastAsia"/>
+        </w:rPr>
+        <w:t>Jar</w:t>
+      </w:r>
+      <w:r>
+        <w:rPr>
+          <w:rFonts w:ascii="楷体" w:hAnsi="楷体" w:hint="eastAsia"/>
+        </w:rPr>
+        <w:t>包中的资源</w:t>
+      </w:r>
+      <w:r>
+        <w:rPr>
+          <w:rFonts w:ascii="楷体" w:hAnsi="楷体" w:hint="eastAsia"/>
+        </w:rPr>
+        <w:t>作为 Web 请求响应给浏览器</w:t>
+      </w:r>
+      <w:r>
+        <w:rPr>
+          <w:rFonts w:ascii="楷体" w:hAnsi="楷体" w:hint="eastAsia"/>
+        </w:rPr>
+        <w:t>。</w:t>
+      </w:r>
+      <w:bookmarkEnd w:id="8"/>
+      <w:bookmarkEnd w:id="9"/>
+      <w:r>
+        <w:rPr>
+          <w:rFonts w:ascii="楷体" w:hAnsi="楷体" w:hint="eastAsia"/>
+        </w:rPr>
+        <w:t>它几乎是一个全面的Web开发框架</w:t>
+      </w:r>
+      <w:r>
+        <w:rPr>
+          <w:rFonts w:ascii="楷体" w:hAnsi="楷体" w:hint="eastAsia"/>
+        </w:rPr>
         <w:t>，</w:t>
       </w:r>
       <w:r>
         <w:rPr>
           <w:rFonts w:ascii="楷体" w:hAnsi="楷体" w:hint="eastAsia"/>
         </w:rPr>
-        <w:t>并且可以将这个Action</w:t>
-      </w:r>
-      <w:r>
-        <w:rPr>
-          <w:rFonts w:ascii="楷体" w:hAnsi="楷体" w:hint="eastAsia"/>
-        </w:rPr>
-        <w:t>映射为</w:t>
-      </w:r>
-      <w:r>
-        <w:rPr>
-          <w:rFonts w:ascii="楷体" w:hAnsi="楷体" w:hint="eastAsia"/>
-        </w:rPr>
-        <w:t>RESTful</w:t>
-      </w:r>
-      <w:r>
-        <w:rPr>
-          <w:rFonts w:ascii="楷体" w:hAnsi="楷体" w:hint="eastAsia"/>
-        </w:rPr>
-        <w:t>，</w:t>
-      </w:r>
-      <w:r>
-        <w:rPr>
-          <w:rFonts w:ascii="楷体" w:hAnsi="楷体" w:hint="eastAsia"/>
-        </w:rPr>
-        <w:t>其</w:t>
-      </w:r>
-      <w:r>
-        <w:rPr>
-          <w:rFonts w:ascii="楷体" w:hAnsi="楷体" w:hint="eastAsia"/>
-        </w:rPr>
-        <w:t>AP</w:t>
-      </w:r>
-      <w:r>
-        <w:rPr>
-          <w:rFonts w:ascii="楷体" w:hAnsi="楷体" w:hint="eastAsia"/>
-        </w:rPr>
-        <w:t>I</w:t>
-      </w:r>
-      <w:r>
-        <w:rPr>
-          <w:rFonts w:ascii="楷体" w:hAnsi="楷体" w:hint="eastAsia"/>
-        </w:rPr>
-        <w:t>部分实现了</w:t>
-      </w:r>
-      <w:r>
-        <w:rPr>
-          <w:rFonts w:ascii="楷体" w:hAnsi="楷体" w:hint="eastAsia"/>
-        </w:rPr>
-        <w:t>JSR-311</w:t>
+        <w:t>目前最新</w:t>
+      </w:r>
+      <w:r>
+        <w:rPr>
+          <w:rFonts w:ascii="楷体" w:hAnsi="楷体" w:hint="eastAsia"/>
+        </w:rPr>
+        <w:t>版为</w:t>
+      </w:r>
+      <w:r>
+        <w:rPr>
+          <w:rFonts w:ascii="楷体" w:hAnsi="楷体" w:hint="eastAsia"/>
+        </w:rPr>
+        <w:t>：</w:t>
+      </w:r>
+      <w:r>
+        <w:rPr>
+          <w:rFonts w:ascii="楷体" w:hAnsi="楷体" w:hint="eastAsia"/>
+        </w:rPr>
+        <w:t xml:space="preserve"> v0.0.2</w:t>
       </w:r>
       <w:r>
         <w:rPr>
@@ -11047,49 +11084,59 @@
     </w:p>
     <w:p>
       <w:pPr>
-        <w:ind w:firstLine="420"/>
-        <w:rPr>
-          <w:rFonts w:ascii="楷体" w:hAnsi="楷体"/>
-        </w:rPr>
-      </w:pPr>
-      <w:r>
-        <w:rPr>
-          <w:rFonts w:ascii="楷体" w:hAnsi="楷体" w:hint="eastAsia"/>
-        </w:rPr>
-        <w:t>还有一个</w:t>
-      </w:r>
-      <w:r>
-        <w:rPr>
-          <w:rFonts w:ascii="楷体" w:hAnsi="楷体" w:hint="eastAsia"/>
-        </w:rPr>
-        <w:t>类路径资源装载器</w:t>
-      </w:r>
-      <w:r>
-        <w:rPr>
-          <w:rFonts w:ascii="楷体" w:hAnsi="楷体" w:hint="eastAsia"/>
-        </w:rPr>
-        <w:t>，用以加载位于</w:t>
-      </w:r>
-      <w:r>
-        <w:rPr>
-          <w:rFonts w:ascii="楷体" w:hAnsi="楷体" w:hint="eastAsia"/>
-        </w:rPr>
-        <w:t>Jar</w:t>
-      </w:r>
-      <w:r>
-        <w:rPr>
-          <w:rFonts w:ascii="楷体" w:hAnsi="楷体" w:hint="eastAsia"/>
-        </w:rPr>
-        <w:t>包中的资源</w:t>
-      </w:r>
-      <w:r>
-        <w:rPr>
-          <w:rFonts w:ascii="楷体" w:hAnsi="楷体" w:hint="eastAsia"/>
-        </w:rPr>
-        <w:t>。</w:t>
-      </w:r>
-      <w:bookmarkEnd w:id="8"/>
-      <w:bookmarkEnd w:id="9"/>
+        <w:rPr>
+          <w:rFonts w:ascii="楷体" w:hAnsi="楷体" w:hint="eastAsia"/>
+        </w:rPr>
+      </w:pPr>
+    </w:p>
+    <w:p>
+      <w:pPr>
+        <w:rPr>
+          <w:rFonts w:ascii="楷体" w:hAnsi="楷体" w:hint="eastAsia"/>
+        </w:rPr>
+      </w:pPr>
+    </w:p>
+    <w:p>
+      <w:pPr>
+        <w:rPr>
+          <w:rFonts w:ascii="楷体" w:hAnsi="楷体" w:hint="eastAsia"/>
+        </w:rPr>
+      </w:pPr>
+    </w:p>
+    <w:p>
+      <w:pPr>
+        <w:rPr>
+          <w:rFonts w:ascii="楷体" w:hAnsi="楷体" w:hint="eastAsia"/>
+        </w:rPr>
+      </w:pPr>
+    </w:p>
+    <w:p>
+      <w:pPr>
+        <w:rPr>
+          <w:rFonts w:ascii="楷体" w:hAnsi="楷体" w:hint="eastAsia"/>
+        </w:rPr>
+      </w:pPr>
+    </w:p>
+    <w:p>
+      <w:pPr>
+        <w:rPr>
+          <w:rFonts w:ascii="楷体" w:hAnsi="楷体" w:hint="eastAsia"/>
+        </w:rPr>
+      </w:pPr>
+    </w:p>
+    <w:p>
+      <w:pPr>
+        <w:rPr>
+          <w:rFonts w:ascii="楷体" w:hAnsi="楷体" w:hint="eastAsia"/>
+        </w:rPr>
+      </w:pPr>
+    </w:p>
+    <w:p>
+      <w:pPr>
+        <w:rPr>
+          <w:rFonts w:ascii="楷体" w:hAnsi="楷体"/>
+        </w:rPr>
+      </w:pPr>
     </w:p>
     <w:p>
       <w:pPr>
@@ -11133,7 +11180,19 @@
         <w:rPr>
           <w:rFonts w:hint="eastAsia"/>
         </w:rPr>
-        <w:t xml:space="preserve">  概述</w:t>
+        <w:t xml:space="preserve">  </w:t>
+      </w:r>
+      <w:r>
+        <w:rPr>
+          <w:rFonts w:hint="eastAsia"/>
+        </w:rPr>
+        <w:t>内容</w:t>
+      </w:r>
+      <w:r>
+        <w:rPr>
+          <w:rFonts w:hint="eastAsia"/>
+        </w:rPr>
+        <w:t>引导</w:t>
       </w:r>
       <w:bookmarkEnd w:id="10"/>
       <w:bookmarkEnd w:id="11"/>
@@ -11142,7 +11201,7 @@
       <w:pPr>
         <w:ind w:firstLineChars="200" w:firstLine="420"/>
         <w:rPr>
-          <w:rFonts w:ascii="楷体" w:hAnsi="楷体"/>
+          <w:rFonts w:ascii="楷体" w:hAnsi="楷体" w:hint="eastAsia"/>
         </w:rPr>
       </w:pPr>
       <w:r>
@@ -11259,13 +11318,7 @@
         <w:rPr>
           <w:rFonts w:ascii="楷体" w:hAnsi="楷体" w:hint="eastAsia"/>
         </w:rPr>
-        <w:t>是</w:t>
-      </w:r>
-      <w:r>
-        <w:rPr>
-          <w:rFonts w:ascii="楷体" w:hAnsi="楷体" w:hint="eastAsia"/>
-        </w:rPr>
-        <w:t>引导</w:t>
+        <w:t>从使用角度指导</w:t>
       </w:r>
       <w:r>
         <w:rPr>
@@ -11343,111 +11396,31 @@
         <w:rPr>
           <w:rFonts w:ascii="楷体" w:hAnsi="楷体" w:hint="eastAsia"/>
         </w:rPr>
-        <w:t>这一章节</w:t>
-      </w:r>
-      <w:r>
-        <w:rPr>
-          <w:rFonts w:ascii="楷体" w:hAnsi="楷体" w:hint="eastAsia"/>
-        </w:rPr>
-        <w:t>不会深入介绍</w:t>
-      </w:r>
-      <w:r>
-        <w:rPr>
-          <w:rFonts w:ascii="楷体" w:hAnsi="楷体" w:hint="eastAsia"/>
-        </w:rPr>
-        <w:t>Hasor</w:t>
-      </w:r>
-      <w:r>
-        <w:rPr>
-          <w:rFonts w:ascii="楷体" w:hAnsi="楷体" w:hint="eastAsia"/>
-        </w:rPr>
-        <w:t>部内部实现机制和原理</w:t>
-      </w:r>
-      <w:r>
-        <w:rPr>
-          <w:rFonts w:ascii="楷体" w:hAnsi="楷体" w:hint="eastAsia"/>
-        </w:rPr>
-        <w:t>。</w:t>
-      </w:r>
-      <w:r>
-        <w:rPr>
-          <w:rFonts w:ascii="楷体" w:hAnsi="楷体" w:hint="eastAsia"/>
-        </w:rPr>
-        <w:t>但是在第二章上会有</w:t>
-      </w:r>
-      <w:r>
-        <w:rPr>
-          <w:rFonts w:ascii="楷体" w:hAnsi="楷体" w:hint="eastAsia"/>
-        </w:rPr>
-        <w:t>许多知识点</w:t>
-      </w:r>
-      <w:r>
-        <w:rPr>
-          <w:rFonts w:ascii="楷体" w:hAnsi="楷体" w:hint="eastAsia"/>
-        </w:rPr>
-        <w:t>链接</w:t>
-      </w:r>
-      <w:r>
-        <w:rPr>
-          <w:rFonts w:ascii="楷体" w:hAnsi="楷体" w:hint="eastAsia"/>
-        </w:rPr>
-        <w:t>到第三章</w:t>
-      </w:r>
-      <w:r>
-        <w:rPr>
-          <w:rFonts w:ascii="楷体" w:hAnsi="楷体" w:hint="eastAsia"/>
-        </w:rPr>
-        <w:t>.</w:t>
-      </w:r>
-    </w:p>
-    <w:p>
-      <w:pPr>
-        <w:ind w:firstLineChars="200" w:firstLine="420"/>
-        <w:rPr>
-          <w:rFonts w:ascii="楷体" w:hAnsi="楷体"/>
-        </w:rPr>
-      </w:pPr>
-      <w:r>
-        <w:rPr>
-          <w:rFonts w:ascii="楷体" w:hAnsi="楷体" w:hint="eastAsia"/>
-        </w:rPr>
-        <w:t>在第二章</w:t>
-      </w:r>
-      <w:r>
-        <w:rPr>
-          <w:rFonts w:ascii="楷体" w:hAnsi="楷体" w:hint="eastAsia"/>
-        </w:rPr>
-        <w:t>有兴趣的读者可以</w:t>
-      </w:r>
-      <w:r>
-        <w:rPr>
-          <w:rFonts w:ascii="楷体" w:hAnsi="楷体" w:hint="eastAsia"/>
-        </w:rPr>
-        <w:t>跟随链接</w:t>
-      </w:r>
-      <w:r>
-        <w:rPr>
-          <w:rFonts w:ascii="楷体" w:hAnsi="楷体" w:hint="eastAsia"/>
-        </w:rPr>
-        <w:t>深入了解</w:t>
-      </w:r>
-      <w:r>
-        <w:rPr>
-          <w:rFonts w:ascii="楷体" w:hAnsi="楷体" w:hint="eastAsia"/>
-        </w:rPr>
-        <w:t>Hasor</w:t>
-      </w:r>
-      <w:r>
-        <w:rPr>
-          <w:rFonts w:ascii="楷体" w:hAnsi="楷体" w:hint="eastAsia"/>
-        </w:rPr>
-        <w:t>内部</w:t>
-      </w:r>
-      <w:r>
-        <w:rPr>
-          <w:rFonts w:ascii="楷体" w:hAnsi="楷体" w:hint="eastAsia"/>
-        </w:rPr>
-        <w:t>实现机制和</w:t>
+        <w:t>要想深入了解 Hasor 需要阅读第三章以后的内容。</w:t>
+      </w:r>
+      <w:r>
+        <w:rPr>
+          <w:rFonts w:ascii="楷体" w:hAnsi="楷体" w:hint="eastAsia"/>
+        </w:rPr>
+        <w:t>从第三章开始将全面深入介绍</w:t>
+      </w:r>
+      <w:r>
+        <w:rPr>
+          <w:rFonts w:ascii="楷体" w:hAnsi="楷体" w:hint="eastAsia"/>
+        </w:rPr>
+        <w:t xml:space="preserve"> Hasor</w:t>
+      </w:r>
+      <w:r>
+        <w:rPr>
+          <w:rFonts w:ascii="楷体" w:hAnsi="楷体" w:hint="eastAsia"/>
+        </w:rPr>
+        <w:t xml:space="preserve"> 内部的运行机制</w:t>
+      </w:r>
+      <w:r>
+        <w:rPr>
+          <w:rFonts w:ascii="楷体" w:hAnsi="楷体" w:hint="eastAsia"/>
+        </w:rPr>
+        <w:t>和</w:t>
       </w:r>
       <w:r>
         <w:rPr>
@@ -11460,62 +11433,6 @@
           <w:rFonts w:ascii="楷体" w:hAnsi="楷体" w:hint="eastAsia"/>
         </w:rPr>
         <w:t>原理。</w:t>
-      </w:r>
-      <w:r>
-        <w:rPr>
-          <w:rFonts w:ascii="楷体" w:hAnsi="楷体" w:hint="eastAsia"/>
-        </w:rPr>
-        <w:t>这些内容都在第二章以后的内容中出现。</w:t>
-      </w:r>
-      <w:r>
-        <w:rPr>
-          <w:rFonts w:ascii="楷体" w:hAnsi="楷体" w:hint="eastAsia"/>
-        </w:rPr>
-        <w:t>从第二章开始</w:t>
-      </w:r>
-      <w:r>
-        <w:rPr>
-          <w:rFonts w:ascii="楷体" w:hAnsi="楷体" w:hint="eastAsia"/>
-        </w:rPr>
-        <w:t>一直到第</w:t>
-      </w:r>
-      <w:r>
-        <w:rPr>
-          <w:rFonts w:ascii="楷体" w:hAnsi="楷体" w:hint="eastAsia"/>
-        </w:rPr>
-        <w:t>十</w:t>
-      </w:r>
-      <w:r>
-        <w:rPr>
-          <w:rFonts w:ascii="楷体" w:hAnsi="楷体" w:hint="eastAsia"/>
-        </w:rPr>
-        <w:t>章都是在详细讲解Hasor各个部件的功能和实现机制以及原理。</w:t>
-      </w:r>
-    </w:p>
-    <w:p>
-      <w:pPr>
-        <w:ind w:firstLineChars="200" w:firstLine="420"/>
-        <w:rPr>
-          <w:rFonts w:ascii="楷体" w:hAnsi="楷体"/>
-        </w:rPr>
-      </w:pPr>
-      <w:r>
-        <w:rPr>
-          <w:rFonts w:ascii="楷体" w:hAnsi="楷体" w:hint="eastAsia"/>
-        </w:rPr>
-        <w:t>第</w:t>
-      </w:r>
-      <w:r>
-        <w:rPr>
-          <w:rFonts w:ascii="楷体" w:hAnsi="楷体" w:hint="eastAsia"/>
-        </w:rPr>
-        <w:t>十一章</w:t>
-      </w:r>
-      <w:r>
-        <w:rPr>
-          <w:rFonts w:ascii="楷体" w:hAnsi="楷体" w:hint="eastAsia"/>
-        </w:rPr>
-        <w:t>之后会根据不用模块分别讲解各自模块下的功能。</w:t>
       </w:r>
     </w:p>
     <w:p>
@@ -15185,7 +15102,7 @@
                     <w:adjustRightInd w:val="0"/>
                     <w:jc w:val="left"/>
                     <w:rPr>
-                      <w:rFonts w:eastAsiaTheme="minorEastAsia" w:hint="eastAsia"/>
+                      <w:rFonts w:eastAsiaTheme="minorEastAsia"/>
                       <w:sz w:val="20"/>
                     </w:rPr>
                   </w:pPr>

</xml_diff>